<commit_message>
Meeting notes in Questions.docx
</commit_message>
<xml_diff>
--- a/Questions.docx
+++ b/Questions.docx
@@ -275,17 +275,339 @@
           <w:rFonts w:ascii="Helvetica" w:hAnsi="Helvetica" w:cs="Helvetica"/>
         </w:rPr>
       </w:pPr>
-      <w:r>
-        <w:rPr>
-          <w:rFonts w:ascii="Helvetica" w:hAnsi="Helvetica" w:cs="Helvetica"/>
-        </w:rPr>
-        <w:t>- How will clinicians use this rehab visualization t</w:t>
-      </w:r>
-      <w:r>
-        <w:rPr>
-          <w:rFonts w:ascii="Helvetica" w:hAnsi="Helvetica" w:cs="Helvetica"/>
-        </w:rPr>
-        <w:t>ool we’ve developed so far?</w:t>
+    </w:p>
+    <w:p>
+      <w:pPr>
+        <w:widowControl w:val="0"/>
+        <w:tabs>
+          <w:tab w:val="left" w:pos="720"/>
+          <w:tab w:val="left" w:pos="1440"/>
+          <w:tab w:val="left" w:pos="2160"/>
+          <w:tab w:val="left" w:pos="2880"/>
+          <w:tab w:val="left" w:pos="3600"/>
+          <w:tab w:val="left" w:pos="4320"/>
+          <w:tab w:val="left" w:pos="5040"/>
+          <w:tab w:val="left" w:pos="5760"/>
+          <w:tab w:val="left" w:pos="6480"/>
+          <w:tab w:val="left" w:pos="7200"/>
+          <w:tab w:val="left" w:pos="7920"/>
+          <w:tab w:val="left" w:pos="8640"/>
+        </w:tabs>
+        <w:autoSpaceDE w:val="0"/>
+        <w:autoSpaceDN w:val="0"/>
+        <w:adjustRightInd w:val="0"/>
+        <w:rPr>
+          <w:rFonts w:ascii="Helvetica" w:hAnsi="Helvetica" w:cs="Helvetica"/>
+        </w:rPr>
+      </w:pPr>
+      <w:r>
+        <w:rPr>
+          <w:rFonts w:ascii="Helvetica" w:hAnsi="Helvetica" w:cs="Helvetica"/>
+        </w:rPr>
+        <w:t>We can make our application objective. With machine learning it should be consistent. Question: Does this application allow for physicians to be more objective?</w:t>
+      </w:r>
+    </w:p>
+    <w:p>
+      <w:pPr>
+        <w:widowControl w:val="0"/>
+        <w:tabs>
+          <w:tab w:val="left" w:pos="720"/>
+          <w:tab w:val="left" w:pos="1440"/>
+          <w:tab w:val="left" w:pos="2160"/>
+          <w:tab w:val="left" w:pos="2880"/>
+          <w:tab w:val="left" w:pos="3600"/>
+          <w:tab w:val="left" w:pos="4320"/>
+          <w:tab w:val="left" w:pos="5040"/>
+          <w:tab w:val="left" w:pos="5760"/>
+          <w:tab w:val="left" w:pos="6480"/>
+          <w:tab w:val="left" w:pos="7200"/>
+          <w:tab w:val="left" w:pos="7920"/>
+          <w:tab w:val="left" w:pos="8640"/>
+        </w:tabs>
+        <w:autoSpaceDE w:val="0"/>
+        <w:autoSpaceDN w:val="0"/>
+        <w:adjustRightInd w:val="0"/>
+        <w:rPr>
+          <w:rFonts w:ascii="Helvetica" w:hAnsi="Helvetica" w:cs="Helvetica"/>
+        </w:rPr>
+      </w:pPr>
+      <w:r>
+        <w:rPr>
+          <w:rFonts w:ascii="Helvetica" w:hAnsi="Helvetica" w:cs="Helvetica"/>
+        </w:rPr>
+        <w:tab/>
+        <w:t xml:space="preserve">   Help clinicians see the objective flaws in the way the score patients.</w:t>
+      </w:r>
+    </w:p>
+    <w:p>
+      <w:pPr>
+        <w:widowControl w:val="0"/>
+        <w:tabs>
+          <w:tab w:val="left" w:pos="720"/>
+          <w:tab w:val="left" w:pos="1440"/>
+          <w:tab w:val="left" w:pos="2160"/>
+          <w:tab w:val="left" w:pos="2880"/>
+          <w:tab w:val="left" w:pos="3600"/>
+          <w:tab w:val="left" w:pos="4320"/>
+          <w:tab w:val="left" w:pos="5040"/>
+          <w:tab w:val="left" w:pos="5760"/>
+          <w:tab w:val="left" w:pos="6480"/>
+          <w:tab w:val="left" w:pos="7200"/>
+          <w:tab w:val="left" w:pos="7920"/>
+          <w:tab w:val="left" w:pos="8640"/>
+        </w:tabs>
+        <w:autoSpaceDE w:val="0"/>
+        <w:autoSpaceDN w:val="0"/>
+        <w:adjustRightInd w:val="0"/>
+        <w:rPr>
+          <w:rFonts w:ascii="Helvetica" w:hAnsi="Helvetica" w:cs="Helvetica"/>
+        </w:rPr>
+      </w:pPr>
+      <w:r>
+        <w:rPr>
+          <w:rFonts w:ascii="Helvetica" w:hAnsi="Helvetica" w:cs="Helvetica"/>
+        </w:rPr>
+        <w:t>Question 2: How do we evaluate the trajectory (of recovery?) for a patient over time?</w:t>
+      </w:r>
+    </w:p>
+    <w:p>
+      <w:pPr>
+        <w:widowControl w:val="0"/>
+        <w:tabs>
+          <w:tab w:val="left" w:pos="720"/>
+          <w:tab w:val="left" w:pos="1440"/>
+          <w:tab w:val="left" w:pos="2160"/>
+          <w:tab w:val="left" w:pos="2880"/>
+          <w:tab w:val="left" w:pos="3600"/>
+          <w:tab w:val="left" w:pos="4320"/>
+          <w:tab w:val="left" w:pos="5040"/>
+          <w:tab w:val="left" w:pos="5760"/>
+          <w:tab w:val="left" w:pos="6480"/>
+          <w:tab w:val="left" w:pos="7200"/>
+          <w:tab w:val="left" w:pos="7920"/>
+          <w:tab w:val="left" w:pos="8640"/>
+        </w:tabs>
+        <w:autoSpaceDE w:val="0"/>
+        <w:autoSpaceDN w:val="0"/>
+        <w:adjustRightInd w:val="0"/>
+        <w:rPr>
+          <w:rFonts w:ascii="Helvetica" w:hAnsi="Helvetica" w:cs="Helvetica"/>
+        </w:rPr>
+      </w:pPr>
+      <w:r>
+        <w:rPr>
+          <w:rFonts w:ascii="Helvetica" w:hAnsi="Helvetica" w:cs="Helvetica"/>
+        </w:rPr>
+        <w:tab/>
+      </w:r>
+      <w:r>
+        <w:rPr>
+          <w:rFonts w:ascii="Helvetica" w:hAnsi="Helvetica" w:cs="Helvetica"/>
+        </w:rPr>
+        <w:tab/>
+        <w:t>Help clinicians see what is helping patients recover better.</w:t>
+      </w:r>
+    </w:p>
+    <w:p>
+      <w:pPr>
+        <w:widowControl w:val="0"/>
+        <w:tabs>
+          <w:tab w:val="left" w:pos="720"/>
+          <w:tab w:val="left" w:pos="1440"/>
+          <w:tab w:val="left" w:pos="2160"/>
+          <w:tab w:val="left" w:pos="2880"/>
+          <w:tab w:val="left" w:pos="3600"/>
+          <w:tab w:val="left" w:pos="4320"/>
+          <w:tab w:val="left" w:pos="5040"/>
+          <w:tab w:val="left" w:pos="5760"/>
+          <w:tab w:val="left" w:pos="6480"/>
+          <w:tab w:val="left" w:pos="7200"/>
+          <w:tab w:val="left" w:pos="7920"/>
+          <w:tab w:val="left" w:pos="8640"/>
+        </w:tabs>
+        <w:autoSpaceDE w:val="0"/>
+        <w:autoSpaceDN w:val="0"/>
+        <w:adjustRightInd w:val="0"/>
+        <w:rPr>
+          <w:rFonts w:ascii="Helvetica" w:hAnsi="Helvetica" w:cs="Helvetica"/>
+        </w:rPr>
+      </w:pPr>
+      <w:r>
+        <w:rPr>
+          <w:rFonts w:ascii="Helvetica" w:hAnsi="Helvetica" w:cs="Helvetica"/>
+        </w:rPr>
+        <w:tab/>
+      </w:r>
+      <w:r>
+        <w:rPr>
+          <w:rFonts w:ascii="Helvetica" w:hAnsi="Helvetica" w:cs="Helvetica"/>
+        </w:rPr>
+        <w:tab/>
+        <w:t xml:space="preserve">How does seeing the trend change rehabilitation plans. </w:t>
+      </w:r>
+    </w:p>
+    <w:p>
+      <w:pPr>
+        <w:widowControl w:val="0"/>
+        <w:tabs>
+          <w:tab w:val="left" w:pos="720"/>
+          <w:tab w:val="left" w:pos="1440"/>
+          <w:tab w:val="left" w:pos="2160"/>
+          <w:tab w:val="left" w:pos="2880"/>
+          <w:tab w:val="left" w:pos="3600"/>
+          <w:tab w:val="left" w:pos="4320"/>
+          <w:tab w:val="left" w:pos="5040"/>
+          <w:tab w:val="left" w:pos="5760"/>
+          <w:tab w:val="left" w:pos="6480"/>
+          <w:tab w:val="left" w:pos="7200"/>
+          <w:tab w:val="left" w:pos="7920"/>
+          <w:tab w:val="left" w:pos="8640"/>
+        </w:tabs>
+        <w:autoSpaceDE w:val="0"/>
+        <w:autoSpaceDN w:val="0"/>
+        <w:adjustRightInd w:val="0"/>
+        <w:rPr>
+          <w:rFonts w:ascii="Helvetica" w:hAnsi="Helvetica" w:cs="Helvetica"/>
+        </w:rPr>
+      </w:pPr>
+      <w:r>
+        <w:rPr>
+          <w:rFonts w:ascii="Helvetica" w:hAnsi="Helvetica" w:cs="Helvetica"/>
+        </w:rPr>
+        <w:tab/>
+      </w:r>
+      <w:r>
+        <w:rPr>
+          <w:rFonts w:ascii="Helvetica" w:hAnsi="Helvetica" w:cs="Helvetica"/>
+        </w:rPr>
+        <w:tab/>
+        <w:t xml:space="preserve">Problem: The goal for clinics like Hillcrest is regarding how much better </w:t>
+      </w:r>
+      <w:r>
+        <w:rPr>
+          <w:rFonts w:ascii="Helvetica" w:hAnsi="Helvetica" w:cs="Helvetica"/>
+        </w:rPr>
+        <w:tab/>
+      </w:r>
+    </w:p>
+    <w:p>
+      <w:pPr>
+        <w:widowControl w:val="0"/>
+        <w:tabs>
+          <w:tab w:val="left" w:pos="720"/>
+          <w:tab w:val="left" w:pos="1440"/>
+          <w:tab w:val="left" w:pos="2160"/>
+          <w:tab w:val="left" w:pos="2880"/>
+          <w:tab w:val="left" w:pos="3600"/>
+          <w:tab w:val="left" w:pos="4320"/>
+          <w:tab w:val="left" w:pos="5040"/>
+          <w:tab w:val="left" w:pos="5760"/>
+          <w:tab w:val="left" w:pos="6480"/>
+          <w:tab w:val="left" w:pos="7200"/>
+          <w:tab w:val="left" w:pos="7920"/>
+          <w:tab w:val="left" w:pos="8640"/>
+        </w:tabs>
+        <w:autoSpaceDE w:val="0"/>
+        <w:autoSpaceDN w:val="0"/>
+        <w:adjustRightInd w:val="0"/>
+        <w:ind w:left="1440"/>
+        <w:rPr>
+          <w:rFonts w:ascii="Helvetica" w:hAnsi="Helvetica" w:cs="Helvetica"/>
+        </w:rPr>
+      </w:pPr>
+      <w:r>
+        <w:rPr>
+          <w:rFonts w:ascii="Helvetica" w:hAnsi="Helvetica" w:cs="Helvetica"/>
+        </w:rPr>
+        <w:t>the patients feel rather than meeting certain test criteria. Without hard numbers, it is hard to tell empirically that rehabilitation methods truly work.</w:t>
+      </w:r>
+    </w:p>
+    <w:p>
+      <w:pPr>
+        <w:widowControl w:val="0"/>
+        <w:tabs>
+          <w:tab w:val="left" w:pos="720"/>
+          <w:tab w:val="left" w:pos="1440"/>
+          <w:tab w:val="left" w:pos="2160"/>
+          <w:tab w:val="left" w:pos="2880"/>
+          <w:tab w:val="left" w:pos="3600"/>
+          <w:tab w:val="left" w:pos="4320"/>
+          <w:tab w:val="left" w:pos="5040"/>
+          <w:tab w:val="left" w:pos="5760"/>
+          <w:tab w:val="left" w:pos="6480"/>
+          <w:tab w:val="left" w:pos="7200"/>
+          <w:tab w:val="left" w:pos="7920"/>
+          <w:tab w:val="left" w:pos="8640"/>
+        </w:tabs>
+        <w:autoSpaceDE w:val="0"/>
+        <w:autoSpaceDN w:val="0"/>
+        <w:adjustRightInd w:val="0"/>
+        <w:ind w:left="1440"/>
+        <w:rPr>
+          <w:rFonts w:ascii="Helvetica" w:hAnsi="Helvetica" w:cs="Helvetica"/>
+        </w:rPr>
+      </w:pPr>
+      <w:r>
+        <w:rPr>
+          <w:rFonts w:ascii="Helvetica" w:hAnsi="Helvetica" w:cs="Helvetica"/>
+        </w:rPr>
+        <w:t>We could maybe provide metrics that document recovery and rehabilitation effectiveness.</w:t>
+      </w:r>
+    </w:p>
+    <w:p>
+      <w:pPr>
+        <w:widowControl w:val="0"/>
+        <w:tabs>
+          <w:tab w:val="left" w:pos="720"/>
+          <w:tab w:val="left" w:pos="1440"/>
+          <w:tab w:val="left" w:pos="2160"/>
+          <w:tab w:val="left" w:pos="2880"/>
+          <w:tab w:val="left" w:pos="3600"/>
+          <w:tab w:val="left" w:pos="4320"/>
+          <w:tab w:val="left" w:pos="5040"/>
+          <w:tab w:val="left" w:pos="5760"/>
+          <w:tab w:val="left" w:pos="6480"/>
+          <w:tab w:val="left" w:pos="7200"/>
+          <w:tab w:val="left" w:pos="7920"/>
+          <w:tab w:val="left" w:pos="8640"/>
+        </w:tabs>
+        <w:autoSpaceDE w:val="0"/>
+        <w:autoSpaceDN w:val="0"/>
+        <w:adjustRightInd w:val="0"/>
+        <w:rPr>
+          <w:rFonts w:ascii="Helvetica" w:hAnsi="Helvetica" w:cs="Helvetica"/>
+        </w:rPr>
+      </w:pPr>
+    </w:p>
+    <w:p>
+      <w:pPr>
+        <w:widowControl w:val="0"/>
+        <w:tabs>
+          <w:tab w:val="left" w:pos="720"/>
+          <w:tab w:val="left" w:pos="1440"/>
+          <w:tab w:val="left" w:pos="2160"/>
+          <w:tab w:val="left" w:pos="2880"/>
+          <w:tab w:val="left" w:pos="3600"/>
+          <w:tab w:val="left" w:pos="4320"/>
+          <w:tab w:val="left" w:pos="5040"/>
+          <w:tab w:val="left" w:pos="5760"/>
+          <w:tab w:val="left" w:pos="6480"/>
+          <w:tab w:val="left" w:pos="7200"/>
+          <w:tab w:val="left" w:pos="7920"/>
+          <w:tab w:val="left" w:pos="8640"/>
+        </w:tabs>
+        <w:autoSpaceDE w:val="0"/>
+        <w:autoSpaceDN w:val="0"/>
+        <w:adjustRightInd w:val="0"/>
+        <w:rPr>
+          <w:rFonts w:ascii="Helvetica" w:hAnsi="Helvetica" w:cs="Helvetica"/>
+        </w:rPr>
+      </w:pPr>
+      <w:r>
+        <w:rPr>
+          <w:rFonts w:ascii="Helvetica" w:hAnsi="Helvetica" w:cs="Helvetica"/>
+        </w:rPr>
+        <w:t>- How will clinicians use this rehab visualization tool we’ve developed so far?</w:t>
       </w:r>
     </w:p>
     <w:p>
@@ -376,18 +698,874 @@
           <w:rFonts w:ascii="Helvetica" w:hAnsi="Helvetica" w:cs="Helvetica"/>
         </w:rPr>
       </w:pPr>
-      <w:r>
-        <w:rPr>
-          <w:rFonts w:ascii="Helvetica" w:hAnsi="Helvetica" w:cs="Helvetica"/>
-        </w:rPr>
-        <w:t>- What will clinicians need for a diagnosis tool used in ED/inpatient (“Start New Patie</w:t>
-      </w:r>
-      <w:r>
-        <w:rPr>
-          <w:rFonts w:ascii="Helvetica" w:hAnsi="Helvetica" w:cs="Helvetica"/>
-        </w:rPr>
-        <w:t>nt”)?</w:t>
-      </w:r>
+    </w:p>
+    <w:p>
+      <w:pPr>
+        <w:widowControl w:val="0"/>
+        <w:tabs>
+          <w:tab w:val="left" w:pos="720"/>
+          <w:tab w:val="left" w:pos="1440"/>
+          <w:tab w:val="left" w:pos="2160"/>
+          <w:tab w:val="left" w:pos="2880"/>
+          <w:tab w:val="left" w:pos="3600"/>
+          <w:tab w:val="left" w:pos="4320"/>
+          <w:tab w:val="left" w:pos="5040"/>
+          <w:tab w:val="left" w:pos="5760"/>
+          <w:tab w:val="left" w:pos="6480"/>
+          <w:tab w:val="left" w:pos="7200"/>
+          <w:tab w:val="left" w:pos="7920"/>
+          <w:tab w:val="left" w:pos="8640"/>
+        </w:tabs>
+        <w:autoSpaceDE w:val="0"/>
+        <w:autoSpaceDN w:val="0"/>
+        <w:adjustRightInd w:val="0"/>
+        <w:rPr>
+          <w:rFonts w:ascii="Helvetica" w:hAnsi="Helvetica" w:cs="Helvetica"/>
+        </w:rPr>
+      </w:pPr>
+      <w:r>
+        <w:rPr>
+          <w:rFonts w:ascii="Helvetica" w:hAnsi="Helvetica" w:cs="Helvetica"/>
+        </w:rPr>
+        <w:t xml:space="preserve">Problem: Residents and fellows in-patient, need to determine whether patients are ready to be sent home or to care facilities. How can we help doctors and social workers better know when patients are ready to be released from </w:t>
+      </w:r>
+      <w:proofErr w:type="gramStart"/>
+      <w:r>
+        <w:rPr>
+          <w:rFonts w:ascii="Helvetica" w:hAnsi="Helvetica" w:cs="Helvetica"/>
+        </w:rPr>
+        <w:t>in-patient.</w:t>
+      </w:r>
+      <w:proofErr w:type="gramEnd"/>
+    </w:p>
+    <w:p>
+      <w:pPr>
+        <w:widowControl w:val="0"/>
+        <w:tabs>
+          <w:tab w:val="left" w:pos="720"/>
+          <w:tab w:val="left" w:pos="1440"/>
+          <w:tab w:val="left" w:pos="2160"/>
+          <w:tab w:val="left" w:pos="2880"/>
+          <w:tab w:val="left" w:pos="3600"/>
+          <w:tab w:val="left" w:pos="4320"/>
+          <w:tab w:val="left" w:pos="5040"/>
+          <w:tab w:val="left" w:pos="5760"/>
+          <w:tab w:val="left" w:pos="6480"/>
+          <w:tab w:val="left" w:pos="7200"/>
+          <w:tab w:val="left" w:pos="7920"/>
+          <w:tab w:val="left" w:pos="8640"/>
+        </w:tabs>
+        <w:autoSpaceDE w:val="0"/>
+        <w:autoSpaceDN w:val="0"/>
+        <w:adjustRightInd w:val="0"/>
+        <w:rPr>
+          <w:rFonts w:ascii="Helvetica" w:hAnsi="Helvetica" w:cs="Helvetica"/>
+        </w:rPr>
+      </w:pPr>
+    </w:p>
+    <w:p>
+      <w:pPr>
+        <w:widowControl w:val="0"/>
+        <w:tabs>
+          <w:tab w:val="left" w:pos="720"/>
+          <w:tab w:val="left" w:pos="1440"/>
+          <w:tab w:val="left" w:pos="2160"/>
+          <w:tab w:val="left" w:pos="2880"/>
+          <w:tab w:val="left" w:pos="3600"/>
+          <w:tab w:val="left" w:pos="4320"/>
+          <w:tab w:val="left" w:pos="5040"/>
+          <w:tab w:val="left" w:pos="5760"/>
+          <w:tab w:val="left" w:pos="6480"/>
+          <w:tab w:val="left" w:pos="7200"/>
+          <w:tab w:val="left" w:pos="7920"/>
+          <w:tab w:val="left" w:pos="8640"/>
+        </w:tabs>
+        <w:autoSpaceDE w:val="0"/>
+        <w:autoSpaceDN w:val="0"/>
+        <w:adjustRightInd w:val="0"/>
+        <w:rPr>
+          <w:rFonts w:ascii="Helvetica" w:hAnsi="Helvetica" w:cs="Helvetica"/>
+        </w:rPr>
+      </w:pPr>
+      <w:r>
+        <w:rPr>
+          <w:rFonts w:ascii="Helvetica" w:hAnsi="Helvetica" w:cs="Helvetica"/>
+        </w:rPr>
+        <w:t>Perhaps we could use the data to help clinicians develop a rehabilitation plan that patients can carry over to home or to whatever care facilities they go to.</w:t>
+      </w:r>
+    </w:p>
+    <w:p>
+      <w:pPr>
+        <w:widowControl w:val="0"/>
+        <w:tabs>
+          <w:tab w:val="left" w:pos="720"/>
+          <w:tab w:val="left" w:pos="1440"/>
+          <w:tab w:val="left" w:pos="2160"/>
+          <w:tab w:val="left" w:pos="2880"/>
+          <w:tab w:val="left" w:pos="3600"/>
+          <w:tab w:val="left" w:pos="4320"/>
+          <w:tab w:val="left" w:pos="5040"/>
+          <w:tab w:val="left" w:pos="5760"/>
+          <w:tab w:val="left" w:pos="6480"/>
+          <w:tab w:val="left" w:pos="7200"/>
+          <w:tab w:val="left" w:pos="7920"/>
+          <w:tab w:val="left" w:pos="8640"/>
+        </w:tabs>
+        <w:autoSpaceDE w:val="0"/>
+        <w:autoSpaceDN w:val="0"/>
+        <w:adjustRightInd w:val="0"/>
+        <w:rPr>
+          <w:rFonts w:ascii="Helvetica" w:hAnsi="Helvetica" w:cs="Helvetica"/>
+        </w:rPr>
+      </w:pPr>
+    </w:p>
+    <w:p>
+      <w:pPr>
+        <w:widowControl w:val="0"/>
+        <w:tabs>
+          <w:tab w:val="left" w:pos="720"/>
+          <w:tab w:val="left" w:pos="1440"/>
+          <w:tab w:val="left" w:pos="2160"/>
+          <w:tab w:val="left" w:pos="2880"/>
+          <w:tab w:val="left" w:pos="3600"/>
+          <w:tab w:val="left" w:pos="4320"/>
+          <w:tab w:val="left" w:pos="5040"/>
+          <w:tab w:val="left" w:pos="5760"/>
+          <w:tab w:val="left" w:pos="6480"/>
+          <w:tab w:val="left" w:pos="7200"/>
+          <w:tab w:val="left" w:pos="7920"/>
+          <w:tab w:val="left" w:pos="8640"/>
+        </w:tabs>
+        <w:autoSpaceDE w:val="0"/>
+        <w:autoSpaceDN w:val="0"/>
+        <w:adjustRightInd w:val="0"/>
+        <w:rPr>
+          <w:rFonts w:ascii="Helvetica" w:hAnsi="Helvetica" w:cs="Helvetica"/>
+        </w:rPr>
+      </w:pPr>
+      <w:r>
+        <w:rPr>
+          <w:rFonts w:ascii="Helvetica" w:hAnsi="Helvetica" w:cs="Helvetica"/>
+        </w:rPr>
+        <w:t xml:space="preserve">See if patients are ready to be released. If </w:t>
+      </w:r>
+      <w:proofErr w:type="gramStart"/>
+      <w:r>
+        <w:rPr>
+          <w:rFonts w:ascii="Helvetica" w:hAnsi="Helvetica" w:cs="Helvetica"/>
+        </w:rPr>
+        <w:t>not</w:t>
+      </w:r>
+      <w:proofErr w:type="gramEnd"/>
+      <w:r>
+        <w:rPr>
+          <w:rFonts w:ascii="Helvetica" w:hAnsi="Helvetica" w:cs="Helvetica"/>
+        </w:rPr>
+        <w:t xml:space="preserve"> we could perhaps store a history that could be looked into to show recovery process.</w:t>
+      </w:r>
+    </w:p>
+    <w:p>
+      <w:pPr>
+        <w:widowControl w:val="0"/>
+        <w:tabs>
+          <w:tab w:val="left" w:pos="720"/>
+          <w:tab w:val="left" w:pos="1440"/>
+          <w:tab w:val="left" w:pos="2160"/>
+          <w:tab w:val="left" w:pos="2880"/>
+          <w:tab w:val="left" w:pos="3600"/>
+          <w:tab w:val="left" w:pos="4320"/>
+          <w:tab w:val="left" w:pos="5040"/>
+          <w:tab w:val="left" w:pos="5760"/>
+          <w:tab w:val="left" w:pos="6480"/>
+          <w:tab w:val="left" w:pos="7200"/>
+          <w:tab w:val="left" w:pos="7920"/>
+          <w:tab w:val="left" w:pos="8640"/>
+        </w:tabs>
+        <w:autoSpaceDE w:val="0"/>
+        <w:autoSpaceDN w:val="0"/>
+        <w:adjustRightInd w:val="0"/>
+        <w:rPr>
+          <w:rFonts w:ascii="Helvetica" w:hAnsi="Helvetica" w:cs="Helvetica"/>
+        </w:rPr>
+      </w:pPr>
+    </w:p>
+    <w:p>
+      <w:pPr>
+        <w:widowControl w:val="0"/>
+        <w:tabs>
+          <w:tab w:val="left" w:pos="720"/>
+          <w:tab w:val="left" w:pos="1440"/>
+          <w:tab w:val="left" w:pos="2160"/>
+          <w:tab w:val="left" w:pos="2880"/>
+          <w:tab w:val="left" w:pos="3600"/>
+          <w:tab w:val="left" w:pos="4320"/>
+          <w:tab w:val="left" w:pos="5040"/>
+          <w:tab w:val="left" w:pos="5760"/>
+          <w:tab w:val="left" w:pos="6480"/>
+          <w:tab w:val="left" w:pos="7200"/>
+          <w:tab w:val="left" w:pos="7920"/>
+          <w:tab w:val="left" w:pos="8640"/>
+        </w:tabs>
+        <w:autoSpaceDE w:val="0"/>
+        <w:autoSpaceDN w:val="0"/>
+        <w:adjustRightInd w:val="0"/>
+        <w:rPr>
+          <w:rFonts w:ascii="Helvetica" w:hAnsi="Helvetica" w:cs="Helvetica"/>
+        </w:rPr>
+      </w:pPr>
+      <w:r>
+        <w:rPr>
+          <w:rFonts w:ascii="Helvetica" w:hAnsi="Helvetica" w:cs="Helvetica"/>
+        </w:rPr>
+        <w:t>Experiment: Get multiple videos of a single patient</w:t>
+      </w:r>
+      <w:r>
+        <w:rPr>
+          <w:rFonts w:ascii="Helvetica" w:hAnsi="Helvetica" w:cs="Helvetica"/>
+        </w:rPr>
+        <w:t xml:space="preserve">. See which video and during which date a clinician would release a patient. See if they release early or later. </w:t>
+      </w:r>
+    </w:p>
+    <w:p>
+      <w:pPr>
+        <w:widowControl w:val="0"/>
+        <w:tabs>
+          <w:tab w:val="left" w:pos="720"/>
+          <w:tab w:val="left" w:pos="1440"/>
+          <w:tab w:val="left" w:pos="2160"/>
+          <w:tab w:val="left" w:pos="2880"/>
+          <w:tab w:val="left" w:pos="3600"/>
+          <w:tab w:val="left" w:pos="4320"/>
+          <w:tab w:val="left" w:pos="5040"/>
+          <w:tab w:val="left" w:pos="5760"/>
+          <w:tab w:val="left" w:pos="6480"/>
+          <w:tab w:val="left" w:pos="7200"/>
+          <w:tab w:val="left" w:pos="7920"/>
+          <w:tab w:val="left" w:pos="8640"/>
+        </w:tabs>
+        <w:autoSpaceDE w:val="0"/>
+        <w:autoSpaceDN w:val="0"/>
+        <w:adjustRightInd w:val="0"/>
+        <w:rPr>
+          <w:rFonts w:ascii="Helvetica" w:hAnsi="Helvetica" w:cs="Helvetica"/>
+        </w:rPr>
+      </w:pPr>
+    </w:p>
+    <w:p>
+      <w:pPr>
+        <w:widowControl w:val="0"/>
+        <w:tabs>
+          <w:tab w:val="left" w:pos="720"/>
+          <w:tab w:val="left" w:pos="1440"/>
+          <w:tab w:val="left" w:pos="2160"/>
+          <w:tab w:val="left" w:pos="2880"/>
+          <w:tab w:val="left" w:pos="3600"/>
+          <w:tab w:val="left" w:pos="4320"/>
+          <w:tab w:val="left" w:pos="5040"/>
+          <w:tab w:val="left" w:pos="5760"/>
+          <w:tab w:val="left" w:pos="6480"/>
+          <w:tab w:val="left" w:pos="7200"/>
+          <w:tab w:val="left" w:pos="7920"/>
+          <w:tab w:val="left" w:pos="8640"/>
+        </w:tabs>
+        <w:autoSpaceDE w:val="0"/>
+        <w:autoSpaceDN w:val="0"/>
+        <w:adjustRightInd w:val="0"/>
+        <w:rPr>
+          <w:rFonts w:ascii="Helvetica" w:hAnsi="Helvetica" w:cs="Helvetica"/>
+        </w:rPr>
+      </w:pPr>
+      <w:r>
+        <w:rPr>
+          <w:rFonts w:ascii="Helvetica" w:hAnsi="Helvetica" w:cs="Helvetica"/>
+        </w:rPr>
+        <w:t xml:space="preserve">Problem: How do we hide WHERE the patients are in the videos that we show to study participants. How do we blind them? </w:t>
+      </w:r>
+    </w:p>
+    <w:p>
+      <w:pPr>
+        <w:widowControl w:val="0"/>
+        <w:tabs>
+          <w:tab w:val="left" w:pos="720"/>
+          <w:tab w:val="left" w:pos="1440"/>
+          <w:tab w:val="left" w:pos="2160"/>
+          <w:tab w:val="left" w:pos="2880"/>
+          <w:tab w:val="left" w:pos="3600"/>
+          <w:tab w:val="left" w:pos="4320"/>
+          <w:tab w:val="left" w:pos="5040"/>
+          <w:tab w:val="left" w:pos="5760"/>
+          <w:tab w:val="left" w:pos="6480"/>
+          <w:tab w:val="left" w:pos="7200"/>
+          <w:tab w:val="left" w:pos="7920"/>
+          <w:tab w:val="left" w:pos="8640"/>
+        </w:tabs>
+        <w:autoSpaceDE w:val="0"/>
+        <w:autoSpaceDN w:val="0"/>
+        <w:adjustRightInd w:val="0"/>
+        <w:rPr>
+          <w:rFonts w:ascii="Helvetica" w:hAnsi="Helvetica" w:cs="Helvetica"/>
+        </w:rPr>
+      </w:pPr>
+    </w:p>
+    <w:p>
+      <w:pPr>
+        <w:widowControl w:val="0"/>
+        <w:tabs>
+          <w:tab w:val="left" w:pos="720"/>
+          <w:tab w:val="left" w:pos="1440"/>
+          <w:tab w:val="left" w:pos="2160"/>
+          <w:tab w:val="left" w:pos="2880"/>
+          <w:tab w:val="left" w:pos="3600"/>
+          <w:tab w:val="left" w:pos="4320"/>
+          <w:tab w:val="left" w:pos="5040"/>
+          <w:tab w:val="left" w:pos="5760"/>
+          <w:tab w:val="left" w:pos="6480"/>
+          <w:tab w:val="left" w:pos="7200"/>
+          <w:tab w:val="left" w:pos="7920"/>
+          <w:tab w:val="left" w:pos="8640"/>
+        </w:tabs>
+        <w:autoSpaceDE w:val="0"/>
+        <w:autoSpaceDN w:val="0"/>
+        <w:adjustRightInd w:val="0"/>
+        <w:rPr>
+          <w:rFonts w:ascii="Helvetica" w:hAnsi="Helvetica" w:cs="Helvetica"/>
+        </w:rPr>
+      </w:pPr>
+      <w:r>
+        <w:rPr>
+          <w:rFonts w:ascii="Helvetica" w:hAnsi="Helvetica" w:cs="Helvetica"/>
+        </w:rPr>
+        <w:t xml:space="preserve">Possible Results: </w:t>
+      </w:r>
+      <w:proofErr w:type="spellStart"/>
+      <w:r>
+        <w:rPr>
+          <w:rFonts w:ascii="Helvetica" w:hAnsi="Helvetica" w:cs="Helvetica"/>
+        </w:rPr>
+        <w:t>Ubistroke</w:t>
+      </w:r>
+      <w:proofErr w:type="spellEnd"/>
+      <w:r>
+        <w:rPr>
+          <w:rFonts w:ascii="Helvetica" w:hAnsi="Helvetica" w:cs="Helvetica"/>
+        </w:rPr>
+        <w:t xml:space="preserve"> can be used to help release patients on time. </w:t>
+      </w:r>
+      <w:proofErr w:type="spellStart"/>
+      <w:r>
+        <w:rPr>
+          <w:rFonts w:ascii="Helvetica" w:hAnsi="Helvetica" w:cs="Helvetica"/>
+        </w:rPr>
+        <w:t>Ubistroke</w:t>
+      </w:r>
+      <w:proofErr w:type="spellEnd"/>
+      <w:r>
+        <w:rPr>
+          <w:rFonts w:ascii="Helvetica" w:hAnsi="Helvetica" w:cs="Helvetica"/>
+        </w:rPr>
+        <w:t xml:space="preserve"> made us realize that people have been released too early. </w:t>
+      </w:r>
+      <w:proofErr w:type="spellStart"/>
+      <w:r>
+        <w:rPr>
+          <w:rFonts w:ascii="Helvetica" w:hAnsi="Helvetica" w:cs="Helvetica"/>
+        </w:rPr>
+        <w:t>Ubistroke</w:t>
+      </w:r>
+      <w:proofErr w:type="spellEnd"/>
+      <w:r>
+        <w:rPr>
+          <w:rFonts w:ascii="Helvetica" w:hAnsi="Helvetica" w:cs="Helvetica"/>
+        </w:rPr>
+        <w:t xml:space="preserve"> made us realize that people have been released too late. Does this just show that doctors are overall inconsistent?</w:t>
+      </w:r>
+    </w:p>
+    <w:p>
+      <w:pPr>
+        <w:widowControl w:val="0"/>
+        <w:tabs>
+          <w:tab w:val="left" w:pos="720"/>
+          <w:tab w:val="left" w:pos="1440"/>
+          <w:tab w:val="left" w:pos="2160"/>
+          <w:tab w:val="left" w:pos="2880"/>
+          <w:tab w:val="left" w:pos="3600"/>
+          <w:tab w:val="left" w:pos="4320"/>
+          <w:tab w:val="left" w:pos="5040"/>
+          <w:tab w:val="left" w:pos="5760"/>
+          <w:tab w:val="left" w:pos="6480"/>
+          <w:tab w:val="left" w:pos="7200"/>
+          <w:tab w:val="left" w:pos="7920"/>
+          <w:tab w:val="left" w:pos="8640"/>
+        </w:tabs>
+        <w:autoSpaceDE w:val="0"/>
+        <w:autoSpaceDN w:val="0"/>
+        <w:adjustRightInd w:val="0"/>
+        <w:rPr>
+          <w:rFonts w:ascii="Helvetica" w:hAnsi="Helvetica" w:cs="Helvetica"/>
+        </w:rPr>
+      </w:pPr>
+    </w:p>
+    <w:p>
+      <w:pPr>
+        <w:widowControl w:val="0"/>
+        <w:tabs>
+          <w:tab w:val="left" w:pos="720"/>
+          <w:tab w:val="left" w:pos="1440"/>
+          <w:tab w:val="left" w:pos="2160"/>
+          <w:tab w:val="left" w:pos="2880"/>
+          <w:tab w:val="left" w:pos="3600"/>
+          <w:tab w:val="left" w:pos="4320"/>
+          <w:tab w:val="left" w:pos="5040"/>
+          <w:tab w:val="left" w:pos="5760"/>
+          <w:tab w:val="left" w:pos="6480"/>
+          <w:tab w:val="left" w:pos="7200"/>
+          <w:tab w:val="left" w:pos="7920"/>
+          <w:tab w:val="left" w:pos="8640"/>
+        </w:tabs>
+        <w:autoSpaceDE w:val="0"/>
+        <w:autoSpaceDN w:val="0"/>
+        <w:adjustRightInd w:val="0"/>
+        <w:rPr>
+          <w:rFonts w:ascii="Helvetica" w:hAnsi="Helvetica" w:cs="Helvetica"/>
+        </w:rPr>
+      </w:pPr>
+      <w:r>
+        <w:rPr>
+          <w:rFonts w:ascii="Helvetica" w:hAnsi="Helvetica" w:cs="Helvetica"/>
+        </w:rPr>
+        <w:lastRenderedPageBreak/>
+        <w:t>STRONG study?</w:t>
+      </w:r>
+    </w:p>
+    <w:p>
+      <w:pPr>
+        <w:widowControl w:val="0"/>
+        <w:tabs>
+          <w:tab w:val="left" w:pos="720"/>
+          <w:tab w:val="left" w:pos="1440"/>
+          <w:tab w:val="left" w:pos="2160"/>
+          <w:tab w:val="left" w:pos="2880"/>
+          <w:tab w:val="left" w:pos="3600"/>
+          <w:tab w:val="left" w:pos="4320"/>
+          <w:tab w:val="left" w:pos="5040"/>
+          <w:tab w:val="left" w:pos="5760"/>
+          <w:tab w:val="left" w:pos="6480"/>
+          <w:tab w:val="left" w:pos="7200"/>
+          <w:tab w:val="left" w:pos="7920"/>
+          <w:tab w:val="left" w:pos="8640"/>
+        </w:tabs>
+        <w:autoSpaceDE w:val="0"/>
+        <w:autoSpaceDN w:val="0"/>
+        <w:adjustRightInd w:val="0"/>
+        <w:rPr>
+          <w:rFonts w:ascii="Helvetica" w:hAnsi="Helvetica" w:cs="Helvetica"/>
+        </w:rPr>
+      </w:pPr>
+    </w:p>
+    <w:p>
+      <w:pPr>
+        <w:widowControl w:val="0"/>
+        <w:tabs>
+          <w:tab w:val="left" w:pos="720"/>
+          <w:tab w:val="left" w:pos="1440"/>
+          <w:tab w:val="left" w:pos="2160"/>
+          <w:tab w:val="left" w:pos="2880"/>
+          <w:tab w:val="left" w:pos="3600"/>
+          <w:tab w:val="left" w:pos="4320"/>
+          <w:tab w:val="left" w:pos="5040"/>
+          <w:tab w:val="left" w:pos="5760"/>
+          <w:tab w:val="left" w:pos="6480"/>
+          <w:tab w:val="left" w:pos="7200"/>
+          <w:tab w:val="left" w:pos="7920"/>
+          <w:tab w:val="left" w:pos="8640"/>
+        </w:tabs>
+        <w:autoSpaceDE w:val="0"/>
+        <w:autoSpaceDN w:val="0"/>
+        <w:adjustRightInd w:val="0"/>
+        <w:rPr>
+          <w:rFonts w:ascii="Helvetica" w:hAnsi="Helvetica" w:cs="Helvetica"/>
+        </w:rPr>
+      </w:pPr>
+      <w:r>
+        <w:rPr>
+          <w:rFonts w:ascii="Helvetica" w:hAnsi="Helvetica" w:cs="Helvetica"/>
+        </w:rPr>
+        <w:t>- What will clinicians need for a diagnosis tool used in ED/inpatient (“Start New Patient”)?</w:t>
+      </w:r>
+    </w:p>
+    <w:p>
+      <w:pPr>
+        <w:widowControl w:val="0"/>
+        <w:tabs>
+          <w:tab w:val="left" w:pos="720"/>
+          <w:tab w:val="left" w:pos="1440"/>
+          <w:tab w:val="left" w:pos="2160"/>
+          <w:tab w:val="left" w:pos="2880"/>
+          <w:tab w:val="left" w:pos="3600"/>
+          <w:tab w:val="left" w:pos="4320"/>
+          <w:tab w:val="left" w:pos="5040"/>
+          <w:tab w:val="left" w:pos="5760"/>
+          <w:tab w:val="left" w:pos="6480"/>
+          <w:tab w:val="left" w:pos="7200"/>
+          <w:tab w:val="left" w:pos="7920"/>
+          <w:tab w:val="left" w:pos="8640"/>
+        </w:tabs>
+        <w:autoSpaceDE w:val="0"/>
+        <w:autoSpaceDN w:val="0"/>
+        <w:adjustRightInd w:val="0"/>
+        <w:rPr>
+          <w:rFonts w:ascii="Helvetica" w:hAnsi="Helvetica" w:cs="Helvetica"/>
+        </w:rPr>
+      </w:pPr>
+      <w:r>
+        <w:rPr>
+          <w:rFonts w:ascii="Helvetica" w:hAnsi="Helvetica" w:cs="Helvetica"/>
+        </w:rPr>
+        <w:tab/>
+        <w:t>- Where/how will it integrate into their current work flow?</w:t>
+      </w:r>
+    </w:p>
+    <w:p>
+      <w:pPr>
+        <w:widowControl w:val="0"/>
+        <w:tabs>
+          <w:tab w:val="left" w:pos="720"/>
+          <w:tab w:val="left" w:pos="1440"/>
+          <w:tab w:val="left" w:pos="2160"/>
+          <w:tab w:val="left" w:pos="2880"/>
+          <w:tab w:val="left" w:pos="3600"/>
+          <w:tab w:val="left" w:pos="4320"/>
+          <w:tab w:val="left" w:pos="5040"/>
+          <w:tab w:val="left" w:pos="5760"/>
+          <w:tab w:val="left" w:pos="6480"/>
+          <w:tab w:val="left" w:pos="7200"/>
+          <w:tab w:val="left" w:pos="7920"/>
+          <w:tab w:val="left" w:pos="8640"/>
+        </w:tabs>
+        <w:autoSpaceDE w:val="0"/>
+        <w:autoSpaceDN w:val="0"/>
+        <w:adjustRightInd w:val="0"/>
+        <w:rPr>
+          <w:rFonts w:ascii="Helvetica" w:hAnsi="Helvetica" w:cs="Helvetica"/>
+        </w:rPr>
+      </w:pPr>
+      <w:r>
+        <w:rPr>
+          <w:rFonts w:ascii="Helvetica" w:hAnsi="Helvetica" w:cs="Helvetica"/>
+        </w:rPr>
+        <w:t>- Should we consider how patient behavior might change if they are being examined by a machine rather than human?</w:t>
+      </w:r>
+    </w:p>
+    <w:p>
+      <w:pPr>
+        <w:widowControl w:val="0"/>
+        <w:tabs>
+          <w:tab w:val="left" w:pos="720"/>
+          <w:tab w:val="left" w:pos="1440"/>
+          <w:tab w:val="left" w:pos="2160"/>
+          <w:tab w:val="left" w:pos="2880"/>
+          <w:tab w:val="left" w:pos="3600"/>
+          <w:tab w:val="left" w:pos="4320"/>
+          <w:tab w:val="left" w:pos="5040"/>
+          <w:tab w:val="left" w:pos="5760"/>
+          <w:tab w:val="left" w:pos="6480"/>
+          <w:tab w:val="left" w:pos="7200"/>
+          <w:tab w:val="left" w:pos="7920"/>
+          <w:tab w:val="left" w:pos="8640"/>
+        </w:tabs>
+        <w:autoSpaceDE w:val="0"/>
+        <w:autoSpaceDN w:val="0"/>
+        <w:adjustRightInd w:val="0"/>
+        <w:rPr>
+          <w:rFonts w:ascii="Helvetica" w:hAnsi="Helvetica" w:cs="Helvetica"/>
+        </w:rPr>
+      </w:pPr>
+      <w:r>
+        <w:rPr>
+          <w:rFonts w:ascii="Helvetica" w:hAnsi="Helvetica" w:cs="Helvetica"/>
+        </w:rPr>
+        <w:t>- Will clinicians be our primary target user? What about EMS workers?</w:t>
+      </w:r>
+    </w:p>
+    <w:p>
+      <w:pPr>
+        <w:widowControl w:val="0"/>
+        <w:tabs>
+          <w:tab w:val="left" w:pos="720"/>
+          <w:tab w:val="left" w:pos="1440"/>
+          <w:tab w:val="left" w:pos="2160"/>
+          <w:tab w:val="left" w:pos="2880"/>
+          <w:tab w:val="left" w:pos="3600"/>
+          <w:tab w:val="left" w:pos="4320"/>
+          <w:tab w:val="left" w:pos="5040"/>
+          <w:tab w:val="left" w:pos="5760"/>
+          <w:tab w:val="left" w:pos="6480"/>
+          <w:tab w:val="left" w:pos="7200"/>
+          <w:tab w:val="left" w:pos="7920"/>
+          <w:tab w:val="left" w:pos="8640"/>
+        </w:tabs>
+        <w:autoSpaceDE w:val="0"/>
+        <w:autoSpaceDN w:val="0"/>
+        <w:adjustRightInd w:val="0"/>
+        <w:rPr>
+          <w:rFonts w:ascii="Helvetica" w:hAnsi="Helvetica" w:cs="Helvetica"/>
+          <w:u w:val="single"/>
+        </w:rPr>
+      </w:pPr>
+      <w:r>
+        <w:rPr>
+          <w:rFonts w:ascii="Helvetica" w:hAnsi="Helvetica" w:cs="Helvetica"/>
+          <w:u w:val="single"/>
+        </w:rPr>
+        <w:t>Technical Questions</w:t>
+      </w:r>
+    </w:p>
+    <w:p>
+      <w:pPr>
+        <w:widowControl w:val="0"/>
+        <w:tabs>
+          <w:tab w:val="left" w:pos="720"/>
+          <w:tab w:val="left" w:pos="1440"/>
+          <w:tab w:val="left" w:pos="2160"/>
+          <w:tab w:val="left" w:pos="2880"/>
+          <w:tab w:val="left" w:pos="3600"/>
+          <w:tab w:val="left" w:pos="4320"/>
+          <w:tab w:val="left" w:pos="5040"/>
+          <w:tab w:val="left" w:pos="5760"/>
+          <w:tab w:val="left" w:pos="6480"/>
+          <w:tab w:val="left" w:pos="7200"/>
+          <w:tab w:val="left" w:pos="7920"/>
+          <w:tab w:val="left" w:pos="8640"/>
+        </w:tabs>
+        <w:autoSpaceDE w:val="0"/>
+        <w:autoSpaceDN w:val="0"/>
+        <w:adjustRightInd w:val="0"/>
+        <w:rPr>
+          <w:rFonts w:ascii="Helvetica" w:hAnsi="Helvetica" w:cs="Helvetica"/>
+          <w:u w:val="single"/>
+        </w:rPr>
+      </w:pPr>
+    </w:p>
+    <w:p>
+      <w:pPr>
+        <w:pStyle w:val="ListParagraph"/>
+        <w:widowControl w:val="0"/>
+        <w:numPr>
+          <w:ilvl w:val="0"/>
+          <w:numId w:val="1"/>
+        </w:numPr>
+        <w:tabs>
+          <w:tab w:val="left" w:pos="720"/>
+          <w:tab w:val="left" w:pos="1440"/>
+          <w:tab w:val="left" w:pos="2160"/>
+          <w:tab w:val="left" w:pos="2880"/>
+          <w:tab w:val="left" w:pos="3600"/>
+          <w:tab w:val="left" w:pos="4320"/>
+          <w:tab w:val="left" w:pos="5040"/>
+          <w:tab w:val="left" w:pos="5760"/>
+          <w:tab w:val="left" w:pos="6480"/>
+          <w:tab w:val="left" w:pos="7200"/>
+          <w:tab w:val="left" w:pos="7920"/>
+          <w:tab w:val="left" w:pos="8640"/>
+        </w:tabs>
+        <w:autoSpaceDE w:val="0"/>
+        <w:autoSpaceDN w:val="0"/>
+        <w:adjustRightInd w:val="0"/>
+        <w:rPr>
+          <w:rFonts w:ascii="Helvetica" w:hAnsi="Helvetica" w:cs="Helvetica"/>
+          <w:u w:val="single"/>
+        </w:rPr>
+      </w:pPr>
+      <w:r>
+        <w:rPr>
+          <w:rFonts w:ascii="Helvetica" w:hAnsi="Helvetica" w:cs="Helvetica"/>
+          <w:u w:val="single"/>
+        </w:rPr>
+        <w:t>Ask clinicians what aspect of the whole app most influenced their decision, if any? Within-subjects study?</w:t>
+      </w:r>
+    </w:p>
+    <w:p>
+      <w:pPr>
+        <w:pStyle w:val="ListParagraph"/>
+        <w:widowControl w:val="0"/>
+        <w:numPr>
+          <w:ilvl w:val="0"/>
+          <w:numId w:val="1"/>
+        </w:numPr>
+        <w:tabs>
+          <w:tab w:val="left" w:pos="720"/>
+          <w:tab w:val="left" w:pos="1440"/>
+          <w:tab w:val="left" w:pos="2160"/>
+          <w:tab w:val="left" w:pos="2880"/>
+          <w:tab w:val="left" w:pos="3600"/>
+          <w:tab w:val="left" w:pos="4320"/>
+          <w:tab w:val="left" w:pos="5040"/>
+          <w:tab w:val="left" w:pos="5760"/>
+          <w:tab w:val="left" w:pos="6480"/>
+          <w:tab w:val="left" w:pos="7200"/>
+          <w:tab w:val="left" w:pos="7920"/>
+          <w:tab w:val="left" w:pos="8640"/>
+        </w:tabs>
+        <w:autoSpaceDE w:val="0"/>
+        <w:autoSpaceDN w:val="0"/>
+        <w:adjustRightInd w:val="0"/>
+        <w:rPr>
+          <w:rFonts w:ascii="Helvetica" w:hAnsi="Helvetica" w:cs="Helvetica"/>
+          <w:u w:val="single"/>
+        </w:rPr>
+      </w:pPr>
+      <w:r>
+        <w:rPr>
+          <w:rFonts w:ascii="Helvetica" w:hAnsi="Helvetica" w:cs="Helvetica"/>
+          <w:u w:val="single"/>
+        </w:rPr>
+        <w:t>Have clinicians do their own NIHSS via the video. They can CHANGE the NIHSS and we could compare that with the ACTUAL results.</w:t>
+      </w:r>
+    </w:p>
+    <w:p>
+      <w:pPr>
+        <w:pStyle w:val="ListParagraph"/>
+        <w:widowControl w:val="0"/>
+        <w:numPr>
+          <w:ilvl w:val="0"/>
+          <w:numId w:val="1"/>
+        </w:numPr>
+        <w:tabs>
+          <w:tab w:val="left" w:pos="720"/>
+          <w:tab w:val="left" w:pos="1440"/>
+          <w:tab w:val="left" w:pos="2160"/>
+          <w:tab w:val="left" w:pos="2880"/>
+          <w:tab w:val="left" w:pos="3600"/>
+          <w:tab w:val="left" w:pos="4320"/>
+          <w:tab w:val="left" w:pos="5040"/>
+          <w:tab w:val="left" w:pos="5760"/>
+          <w:tab w:val="left" w:pos="6480"/>
+          <w:tab w:val="left" w:pos="7200"/>
+          <w:tab w:val="left" w:pos="7920"/>
+          <w:tab w:val="left" w:pos="8640"/>
+        </w:tabs>
+        <w:autoSpaceDE w:val="0"/>
+        <w:autoSpaceDN w:val="0"/>
+        <w:adjustRightInd w:val="0"/>
+        <w:rPr>
+          <w:rFonts w:ascii="Helvetica" w:hAnsi="Helvetica" w:cs="Helvetica"/>
+          <w:u w:val="single"/>
+        </w:rPr>
+      </w:pPr>
+      <w:r>
+        <w:rPr>
+          <w:rFonts w:ascii="Helvetica" w:hAnsi="Helvetica" w:cs="Helvetica"/>
+          <w:u w:val="single"/>
+        </w:rPr>
+        <w:t>Start new patient – show video with patient. Have them fill out the form. Show video data then see how it would change.</w:t>
+      </w:r>
+    </w:p>
+    <w:p>
+      <w:pPr>
+        <w:pStyle w:val="ListParagraph"/>
+        <w:widowControl w:val="0"/>
+        <w:numPr>
+          <w:ilvl w:val="0"/>
+          <w:numId w:val="1"/>
+        </w:numPr>
+        <w:tabs>
+          <w:tab w:val="left" w:pos="720"/>
+          <w:tab w:val="left" w:pos="1440"/>
+          <w:tab w:val="left" w:pos="2160"/>
+          <w:tab w:val="left" w:pos="2880"/>
+          <w:tab w:val="left" w:pos="3600"/>
+          <w:tab w:val="left" w:pos="4320"/>
+          <w:tab w:val="left" w:pos="5040"/>
+          <w:tab w:val="left" w:pos="5760"/>
+          <w:tab w:val="left" w:pos="6480"/>
+          <w:tab w:val="left" w:pos="7200"/>
+          <w:tab w:val="left" w:pos="7920"/>
+          <w:tab w:val="left" w:pos="8640"/>
+        </w:tabs>
+        <w:autoSpaceDE w:val="0"/>
+        <w:autoSpaceDN w:val="0"/>
+        <w:adjustRightInd w:val="0"/>
+        <w:rPr>
+          <w:rFonts w:ascii="Helvetica" w:hAnsi="Helvetica" w:cs="Helvetica"/>
+          <w:u w:val="single"/>
+        </w:rPr>
+      </w:pPr>
+      <w:r>
+        <w:rPr>
+          <w:rFonts w:ascii="Helvetica" w:hAnsi="Helvetica" w:cs="Helvetica"/>
+          <w:u w:val="single"/>
+        </w:rPr>
+        <w:t>Question: When would you want to see this patient again? For inpatients: When would you want to release? For in-clinics: When do you want to see them again?</w:t>
+      </w:r>
+    </w:p>
+    <w:p>
+      <w:pPr>
+        <w:pStyle w:val="ListParagraph"/>
+        <w:widowControl w:val="0"/>
+        <w:numPr>
+          <w:ilvl w:val="0"/>
+          <w:numId w:val="1"/>
+        </w:numPr>
+        <w:tabs>
+          <w:tab w:val="left" w:pos="720"/>
+          <w:tab w:val="left" w:pos="1440"/>
+          <w:tab w:val="left" w:pos="2160"/>
+          <w:tab w:val="left" w:pos="2880"/>
+          <w:tab w:val="left" w:pos="3600"/>
+          <w:tab w:val="left" w:pos="4320"/>
+          <w:tab w:val="left" w:pos="5040"/>
+          <w:tab w:val="left" w:pos="5760"/>
+          <w:tab w:val="left" w:pos="6480"/>
+          <w:tab w:val="left" w:pos="7200"/>
+          <w:tab w:val="left" w:pos="7920"/>
+          <w:tab w:val="left" w:pos="8640"/>
+        </w:tabs>
+        <w:autoSpaceDE w:val="0"/>
+        <w:autoSpaceDN w:val="0"/>
+        <w:adjustRightInd w:val="0"/>
+        <w:rPr>
+          <w:rFonts w:ascii="Helvetica" w:hAnsi="Helvetica" w:cs="Helvetica"/>
+          <w:u w:val="single"/>
+        </w:rPr>
+      </w:pPr>
+      <w:r>
+        <w:rPr>
+          <w:rFonts w:ascii="Helvetica" w:hAnsi="Helvetica" w:cs="Helvetica"/>
+          <w:u w:val="single"/>
+        </w:rPr>
+        <w:t>Get when the patients that we had seen were seen again within the UC System</w:t>
+      </w:r>
+    </w:p>
+    <w:p>
+      <w:pPr>
+        <w:pStyle w:val="ListParagraph"/>
+        <w:widowControl w:val="0"/>
+        <w:numPr>
+          <w:ilvl w:val="0"/>
+          <w:numId w:val="1"/>
+        </w:numPr>
+        <w:tabs>
+          <w:tab w:val="left" w:pos="720"/>
+          <w:tab w:val="left" w:pos="1440"/>
+          <w:tab w:val="left" w:pos="2160"/>
+          <w:tab w:val="left" w:pos="2880"/>
+          <w:tab w:val="left" w:pos="3600"/>
+          <w:tab w:val="left" w:pos="4320"/>
+          <w:tab w:val="left" w:pos="5040"/>
+          <w:tab w:val="left" w:pos="5760"/>
+          <w:tab w:val="left" w:pos="6480"/>
+          <w:tab w:val="left" w:pos="7200"/>
+          <w:tab w:val="left" w:pos="7920"/>
+          <w:tab w:val="left" w:pos="8640"/>
+        </w:tabs>
+        <w:autoSpaceDE w:val="0"/>
+        <w:autoSpaceDN w:val="0"/>
+        <w:adjustRightInd w:val="0"/>
+        <w:rPr>
+          <w:rFonts w:ascii="Helvetica" w:hAnsi="Helvetica" w:cs="Helvetica"/>
+          <w:u w:val="single"/>
+        </w:rPr>
+      </w:pPr>
       <w:bookmarkStart w:id="0" w:name="_GoBack"/>
       <w:bookmarkEnd w:id="0"/>
     </w:p>
@@ -415,140 +1593,6 @@
           <w:rFonts w:ascii="Helvetica" w:hAnsi="Helvetica" w:cs="Helvetica"/>
         </w:rPr>
       </w:pPr>
-      <w:r>
-        <w:rPr>
-          <w:rFonts w:ascii="Helvetica" w:hAnsi="Helvetica" w:cs="Helvetica"/>
-        </w:rPr>
-        <w:tab/>
-        <w:t>- Where/how will it integrate into their current work flow?</w:t>
-      </w:r>
-    </w:p>
-    <w:p>
-      <w:pPr>
-        <w:widowControl w:val="0"/>
-        <w:tabs>
-          <w:tab w:val="left" w:pos="720"/>
-          <w:tab w:val="left" w:pos="1440"/>
-          <w:tab w:val="left" w:pos="2160"/>
-          <w:tab w:val="left" w:pos="2880"/>
-          <w:tab w:val="left" w:pos="3600"/>
-          <w:tab w:val="left" w:pos="4320"/>
-          <w:tab w:val="left" w:pos="5040"/>
-          <w:tab w:val="left" w:pos="5760"/>
-          <w:tab w:val="left" w:pos="6480"/>
-          <w:tab w:val="left" w:pos="7200"/>
-          <w:tab w:val="left" w:pos="7920"/>
-          <w:tab w:val="left" w:pos="8640"/>
-        </w:tabs>
-        <w:autoSpaceDE w:val="0"/>
-        <w:autoSpaceDN w:val="0"/>
-        <w:adjustRightInd w:val="0"/>
-        <w:rPr>
-          <w:rFonts w:ascii="Helvetica" w:hAnsi="Helvetica" w:cs="Helvetica"/>
-        </w:rPr>
-      </w:pPr>
-      <w:r>
-        <w:rPr>
-          <w:rFonts w:ascii="Helvetica" w:hAnsi="Helvetica" w:cs="Helvetica"/>
-        </w:rPr>
-        <w:t>- Should we consider how patient behavior might change if they are being examined by a machine rather than human?</w:t>
-      </w:r>
-    </w:p>
-    <w:p>
-      <w:pPr>
-        <w:widowControl w:val="0"/>
-        <w:tabs>
-          <w:tab w:val="left" w:pos="720"/>
-          <w:tab w:val="left" w:pos="1440"/>
-          <w:tab w:val="left" w:pos="2160"/>
-          <w:tab w:val="left" w:pos="2880"/>
-          <w:tab w:val="left" w:pos="3600"/>
-          <w:tab w:val="left" w:pos="4320"/>
-          <w:tab w:val="left" w:pos="5040"/>
-          <w:tab w:val="left" w:pos="5760"/>
-          <w:tab w:val="left" w:pos="6480"/>
-          <w:tab w:val="left" w:pos="7200"/>
-          <w:tab w:val="left" w:pos="7920"/>
-          <w:tab w:val="left" w:pos="8640"/>
-        </w:tabs>
-        <w:autoSpaceDE w:val="0"/>
-        <w:autoSpaceDN w:val="0"/>
-        <w:adjustRightInd w:val="0"/>
-        <w:rPr>
-          <w:rFonts w:ascii="Helvetica" w:hAnsi="Helvetica" w:cs="Helvetica"/>
-        </w:rPr>
-      </w:pPr>
-      <w:r>
-        <w:rPr>
-          <w:rFonts w:ascii="Helvetica" w:hAnsi="Helvetica" w:cs="Helvetica"/>
-        </w:rPr>
-        <w:t>- Will clinicians be our primary target user? What about EMS workers?</w:t>
-      </w:r>
-    </w:p>
-    <w:p>
-      <w:pPr>
-        <w:widowControl w:val="0"/>
-        <w:tabs>
-          <w:tab w:val="left" w:pos="720"/>
-          <w:tab w:val="left" w:pos="1440"/>
-          <w:tab w:val="left" w:pos="2160"/>
-          <w:tab w:val="left" w:pos="2880"/>
-          <w:tab w:val="left" w:pos="3600"/>
-          <w:tab w:val="left" w:pos="4320"/>
-          <w:tab w:val="left" w:pos="5040"/>
-          <w:tab w:val="left" w:pos="5760"/>
-          <w:tab w:val="left" w:pos="6480"/>
-          <w:tab w:val="left" w:pos="7200"/>
-          <w:tab w:val="left" w:pos="7920"/>
-          <w:tab w:val="left" w:pos="8640"/>
-        </w:tabs>
-        <w:autoSpaceDE w:val="0"/>
-        <w:autoSpaceDN w:val="0"/>
-        <w:adjustRightInd w:val="0"/>
-        <w:rPr>
-          <w:rFonts w:ascii="Helvetica" w:hAnsi="Helvetica" w:cs="Helvetica"/>
-          <w:u w:val="single"/>
-        </w:rPr>
-      </w:pPr>
-      <w:r>
-        <w:rPr>
-          <w:rFonts w:ascii="Helvetica" w:hAnsi="Helvetica" w:cs="Helvetica"/>
-          <w:u w:val="single"/>
-        </w:rPr>
-        <w:t>Techni</w:t>
-      </w:r>
-      <w:r>
-        <w:rPr>
-          <w:rFonts w:ascii="Helvetica" w:hAnsi="Helvetica" w:cs="Helvetica"/>
-          <w:u w:val="single"/>
-        </w:rPr>
-        <w:t>cal Questions</w:t>
-      </w:r>
-    </w:p>
-    <w:p>
-      <w:pPr>
-        <w:widowControl w:val="0"/>
-        <w:tabs>
-          <w:tab w:val="left" w:pos="720"/>
-          <w:tab w:val="left" w:pos="1440"/>
-          <w:tab w:val="left" w:pos="2160"/>
-          <w:tab w:val="left" w:pos="2880"/>
-          <w:tab w:val="left" w:pos="3600"/>
-          <w:tab w:val="left" w:pos="4320"/>
-          <w:tab w:val="left" w:pos="5040"/>
-          <w:tab w:val="left" w:pos="5760"/>
-          <w:tab w:val="left" w:pos="6480"/>
-          <w:tab w:val="left" w:pos="7200"/>
-          <w:tab w:val="left" w:pos="7920"/>
-          <w:tab w:val="left" w:pos="8640"/>
-        </w:tabs>
-        <w:autoSpaceDE w:val="0"/>
-        <w:autoSpaceDN w:val="0"/>
-        <w:adjustRightInd w:val="0"/>
-        <w:rPr>
-          <w:rFonts w:ascii="Helvetica" w:hAnsi="Helvetica" w:cs="Helvetica"/>
-        </w:rPr>
-      </w:pPr>
     </w:p>
     <w:p>
       <w:pPr>
@@ -684,13 +1728,7 @@
         <w:rPr>
           <w:rFonts w:ascii="Helvetica" w:hAnsi="Helvetica" w:cs="Helvetica"/>
         </w:rPr>
-        <w:t xml:space="preserve">? What </w:t>
-      </w:r>
-      <w:r>
-        <w:rPr>
-          <w:rFonts w:ascii="Helvetica" w:hAnsi="Helvetica" w:cs="Helvetica"/>
-        </w:rPr>
-        <w:t>resources would we need to make this happen?</w:t>
+        <w:t>? What resources would we need to make this happen?</w:t>
       </w:r>
     </w:p>
     <w:p>
@@ -867,13 +1905,7 @@
         <w:rPr>
           <w:rFonts w:ascii="Helvetica" w:hAnsi="Helvetica" w:cs="Helvetica"/>
         </w:rPr>
-        <w:t>1. Testing with fellows in-person during data collection ses</w:t>
-      </w:r>
-      <w:r>
-        <w:rPr>
-          <w:rFonts w:ascii="Helvetica" w:hAnsi="Helvetica" w:cs="Helvetica"/>
-        </w:rPr>
-        <w:t>sions</w:t>
+        <w:t>1. Testing with fellows in-person during data collection sessions</w:t>
       </w:r>
     </w:p>
     <w:p>
@@ -988,6 +2020,126 @@
     </w:sectPr>
   </w:body>
 </w:document>
+</file>
+
+<file path=word/numbering.xml><?xml version="1.0" encoding="utf-8"?>
+<w:numbering xmlns:wpc="http://schemas.microsoft.com/office/word/2010/wordprocessingCanvas" xmlns:cx="http://schemas.microsoft.com/office/drawing/2014/chartex" xmlns:cx1="http://schemas.microsoft.com/office/drawing/2015/9/8/chartex" xmlns:cx2="http://schemas.microsoft.com/office/drawing/2015/10/21/chartex" xmlns:cx3="http://schemas.microsoft.com/office/drawing/2016/5/9/chartex" xmlns:cx4="http://schemas.microsoft.com/office/drawing/2016/5/10/chartex" xmlns:cx5="http://schemas.microsoft.com/office/drawing/2016/5/11/chartex" xmlns:cx6="http://schemas.microsoft.com/office/drawing/2016/5/12/chartex" xmlns:cx7="http://schemas.microsoft.com/office/drawing/2016/5/13/chartex" xmlns:cx8="http://schemas.microsoft.com/office/drawing/2016/5/14/chartex" xmlns:mc="http://schemas.openxmlformats.org/markup-compatibility/2006" xmlns:aink="http://schemas.microsoft.com/office/drawing/2016/ink" xmlns:am3d="http://schemas.microsoft.com/office/drawing/2017/model3d" xmlns:o="urn:schemas-microsoft-com:office:office" xmlns:r="http://schemas.openxmlformats.org/officeDocument/2006/relationships" xmlns:m="http://schemas.openxmlformats.org/officeDocument/2006/math" xmlns:v="urn:schemas-microsoft-com:vml" xmlns:wp14="http://schemas.microsoft.com/office/word/2010/wordprocessingDrawing" xmlns:wp="http://schemas.openxmlformats.org/drawingml/2006/wordprocessingDrawing" xmlns:w10="urn:schemas-microsoft-com:office:word" xmlns:w="http://schemas.openxmlformats.org/wordprocessingml/2006/main" xmlns:w14="http://schemas.microsoft.com/office/word/2010/wordml" xmlns:w15="http://schemas.microsoft.com/office/word/2012/wordml" xmlns:w16cid="http://schemas.microsoft.com/office/word/2016/wordml/cid" xmlns:w16se="http://schemas.microsoft.com/office/word/2015/wordml/symex" xmlns:wpg="http://schemas.microsoft.com/office/word/2010/wordprocessingGroup" xmlns:wpi="http://schemas.microsoft.com/office/word/2010/wordprocessingInk" xmlns:wne="http://schemas.microsoft.com/office/word/2006/wordml" xmlns:wps="http://schemas.microsoft.com/office/word/2010/wordprocessingShape" mc:Ignorable="w14 w15 w16se w16cid wp14">
+  <w:abstractNum w:abstractNumId="0" w15:restartNumberingAfterBreak="0">
+    <w:nsid w:val="47222297"/>
+    <w:multiLevelType w:val="hybridMultilevel"/>
+    <w:tmpl w:val="6366CF7A"/>
+    <w:lvl w:ilvl="0" w:tplc="6FDA9E60">
+      <w:numFmt w:val="bullet"/>
+      <w:lvlText w:val="-"/>
+      <w:lvlJc w:val="left"/>
+      <w:pPr>
+        <w:ind w:left="720" w:hanging="360"/>
+      </w:pPr>
+      <w:rPr>
+        <w:rFonts w:ascii="Helvetica" w:eastAsiaTheme="minorEastAsia" w:hAnsi="Helvetica" w:cs="Helvetica" w:hint="default"/>
+      </w:rPr>
+    </w:lvl>
+    <w:lvl w:ilvl="1" w:tplc="04090003" w:tentative="1">
+      <w:start w:val="1"/>
+      <w:numFmt w:val="bullet"/>
+      <w:lvlText w:val="o"/>
+      <w:lvlJc w:val="left"/>
+      <w:pPr>
+        <w:ind w:left="1440" w:hanging="360"/>
+      </w:pPr>
+      <w:rPr>
+        <w:rFonts w:ascii="Courier New" w:hAnsi="Courier New" w:cs="Courier New" w:hint="default"/>
+      </w:rPr>
+    </w:lvl>
+    <w:lvl w:ilvl="2" w:tplc="04090005" w:tentative="1">
+      <w:start w:val="1"/>
+      <w:numFmt w:val="bullet"/>
+      <w:lvlText w:val=""/>
+      <w:lvlJc w:val="left"/>
+      <w:pPr>
+        <w:ind w:left="2160" w:hanging="360"/>
+      </w:pPr>
+      <w:rPr>
+        <w:rFonts w:ascii="Wingdings" w:hAnsi="Wingdings" w:hint="default"/>
+      </w:rPr>
+    </w:lvl>
+    <w:lvl w:ilvl="3" w:tplc="04090001" w:tentative="1">
+      <w:start w:val="1"/>
+      <w:numFmt w:val="bullet"/>
+      <w:lvlText w:val=""/>
+      <w:lvlJc w:val="left"/>
+      <w:pPr>
+        <w:ind w:left="2880" w:hanging="360"/>
+      </w:pPr>
+      <w:rPr>
+        <w:rFonts w:ascii="Symbol" w:hAnsi="Symbol" w:hint="default"/>
+      </w:rPr>
+    </w:lvl>
+    <w:lvl w:ilvl="4" w:tplc="04090003" w:tentative="1">
+      <w:start w:val="1"/>
+      <w:numFmt w:val="bullet"/>
+      <w:lvlText w:val="o"/>
+      <w:lvlJc w:val="left"/>
+      <w:pPr>
+        <w:ind w:left="3600" w:hanging="360"/>
+      </w:pPr>
+      <w:rPr>
+        <w:rFonts w:ascii="Courier New" w:hAnsi="Courier New" w:cs="Courier New" w:hint="default"/>
+      </w:rPr>
+    </w:lvl>
+    <w:lvl w:ilvl="5" w:tplc="04090005" w:tentative="1">
+      <w:start w:val="1"/>
+      <w:numFmt w:val="bullet"/>
+      <w:lvlText w:val=""/>
+      <w:lvlJc w:val="left"/>
+      <w:pPr>
+        <w:ind w:left="4320" w:hanging="360"/>
+      </w:pPr>
+      <w:rPr>
+        <w:rFonts w:ascii="Wingdings" w:hAnsi="Wingdings" w:hint="default"/>
+      </w:rPr>
+    </w:lvl>
+    <w:lvl w:ilvl="6" w:tplc="04090001" w:tentative="1">
+      <w:start w:val="1"/>
+      <w:numFmt w:val="bullet"/>
+      <w:lvlText w:val=""/>
+      <w:lvlJc w:val="left"/>
+      <w:pPr>
+        <w:ind w:left="5040" w:hanging="360"/>
+      </w:pPr>
+      <w:rPr>
+        <w:rFonts w:ascii="Symbol" w:hAnsi="Symbol" w:hint="default"/>
+      </w:rPr>
+    </w:lvl>
+    <w:lvl w:ilvl="7" w:tplc="04090003" w:tentative="1">
+      <w:start w:val="1"/>
+      <w:numFmt w:val="bullet"/>
+      <w:lvlText w:val="o"/>
+      <w:lvlJc w:val="left"/>
+      <w:pPr>
+        <w:ind w:left="5760" w:hanging="360"/>
+      </w:pPr>
+      <w:rPr>
+        <w:rFonts w:ascii="Courier New" w:hAnsi="Courier New" w:cs="Courier New" w:hint="default"/>
+      </w:rPr>
+    </w:lvl>
+    <w:lvl w:ilvl="8" w:tplc="04090005" w:tentative="1">
+      <w:start w:val="1"/>
+      <w:numFmt w:val="bullet"/>
+      <w:lvlText w:val=""/>
+      <w:lvlJc w:val="left"/>
+      <w:pPr>
+        <w:ind w:left="6480" w:hanging="360"/>
+      </w:pPr>
+      <w:rPr>
+        <w:rFonts w:ascii="Wingdings" w:hAnsi="Wingdings" w:hint="default"/>
+      </w:rPr>
+    </w:lvl>
+  </w:abstractNum>
+  <w:num w:numId="1">
+    <w:abstractNumId w:val="0"/>
+  </w:num>
+</w:numbering>
 </file>
 
 <file path=word/styles.xml><?xml version="1.0" encoding="utf-8"?>
@@ -1003,7 +2155,7 @@
     </w:rPrDefault>
     <w:pPrDefault/>
   </w:docDefaults>
-  <w:latentStyles w:defLockedState="0" w:defUIPriority="99" w:defSemiHidden="0" w:defUnhideWhenUsed="0" w:defQFormat="0" w:count="376">
+  <w:latentStyles w:defLockedState="0" w:defUIPriority="99" w:defSemiHidden="0" w:defUnhideWhenUsed="0" w:defQFormat="0" w:count="375">
     <w:lsdException w:name="Normal" w:uiPriority="0" w:qFormat="1"/>
     <w:lsdException w:name="heading 1" w:uiPriority="9" w:qFormat="1"/>
     <w:lsdException w:name="heading 2" w:semiHidden="1" w:uiPriority="9" w:unhideWhenUsed="1" w:qFormat="1"/>
@@ -1379,7 +2531,6 @@
     <w:lsdException w:name="Smart Hyperlink" w:semiHidden="1" w:unhideWhenUsed="1"/>
     <w:lsdException w:name="Hashtag" w:semiHidden="1" w:unhideWhenUsed="1"/>
     <w:lsdException w:name="Unresolved Mention" w:semiHidden="1" w:unhideWhenUsed="1"/>
-    <w:lsdException w:name="Smart Link" w:semiHidden="1" w:unhideWhenUsed="1"/>
   </w:latentStyles>
   <w:style w:type="paragraph" w:default="1" w:styleId="Normal">
     <w:name w:val="Normal"/>
@@ -1411,6 +2562,17 @@
     <w:uiPriority w:val="99"/>
     <w:semiHidden/>
     <w:unhideWhenUsed/>
+  </w:style>
+  <w:style w:type="paragraph" w:styleId="ListParagraph">
+    <w:name w:val="List Paragraph"/>
+    <w:basedOn w:val="Normal"/>
+    <w:uiPriority w:val="34"/>
+    <w:qFormat/>
+    <w:rsid w:val="001831A1"/>
+    <w:pPr>
+      <w:ind w:left="720"/>
+      <w:contextualSpacing/>
+    </w:pPr>
   </w:style>
 </w:styles>
 </file>

</xml_diff>